<commit_message>
revisi halaman BAB 4
</commit_message>
<xml_diff>
--- a/Main/Cover.docx
+++ b/Main/Cover.docx
@@ -221,7 +221,15 @@
           <w:szCs w:val="40"/>
           <w:lang w:val="en-US"/>
         </w:rPr>
-        <w:t>Seminar Proposal</w:t>
+        <w:t xml:space="preserve">Seminar </w:t>
+      </w:r>
+      <w:r>
+        <w:rPr>
+          <w:sz w:val="40"/>
+          <w:szCs w:val="40"/>
+          <w:lang w:val="en-US"/>
+        </w:rPr>
+        <w:t>Hasil</w:t>
       </w:r>
     </w:p>
     <w:p>
@@ -4269,25 +4277,7 @@
           <w:bCs w:val="0"/>
           <w:lang w:val="en-US"/>
         </w:rPr>
-        <w:t xml:space="preserve">Bapak Dr. Dicky Nofriansyah, </w:t>
-      </w:r>
-      <w:proofErr w:type="gramStart"/>
-      <w:r>
-        <w:rPr>
-          <w:b w:val="0"/>
-          <w:bCs w:val="0"/>
-          <w:lang w:val="en-US"/>
-        </w:rPr>
-        <w:t>S.Kom</w:t>
-      </w:r>
-      <w:proofErr w:type="gramEnd"/>
-      <w:r>
-        <w:rPr>
-          <w:b w:val="0"/>
-          <w:bCs w:val="0"/>
-          <w:lang w:val="en-US"/>
-        </w:rPr>
-        <w:t>., M.Kom selaku Ketua STMIK</w:t>
+        <w:t>Bapak Dr. Dicky Nofriansyah, S.Kom., M.Kom selaku Ketua STMIK</w:t>
       </w:r>
       <w:r>
         <w:rPr>
@@ -4329,25 +4319,7 @@
           <w:lang w:val="en-US"/>
         </w:rPr>
         <w:lastRenderedPageBreak/>
-        <w:t xml:space="preserve">Bapak Puji Sari Ramadhan, </w:t>
-      </w:r>
-      <w:proofErr w:type="gramStart"/>
-      <w:r>
-        <w:rPr>
-          <w:b w:val="0"/>
-          <w:bCs w:val="0"/>
-          <w:lang w:val="en-US"/>
-        </w:rPr>
-        <w:t>S.Kom</w:t>
-      </w:r>
-      <w:proofErr w:type="gramEnd"/>
-      <w:r>
-        <w:rPr>
-          <w:b w:val="0"/>
-          <w:bCs w:val="0"/>
-          <w:lang w:val="en-US"/>
-        </w:rPr>
-        <w:t>., M.Kom selaku Wakil Ketua I Bidang Akademik di STMIK Triguna Dharma.</w:t>
+        <w:t>Bapak Puji Sari Ramadhan, S.Kom., M.Kom selaku Wakil Ketua I Bidang Akademik di STMIK Triguna Dharma.</w:t>
       </w:r>
     </w:p>
     <w:p>
@@ -4372,25 +4344,7 @@
           <w:bCs w:val="0"/>
           <w:lang w:val="en-US"/>
         </w:rPr>
-        <w:t xml:space="preserve">Bapak Purwadi, </w:t>
-      </w:r>
-      <w:proofErr w:type="gramStart"/>
-      <w:r>
-        <w:rPr>
-          <w:b w:val="0"/>
-          <w:bCs w:val="0"/>
-          <w:lang w:val="en-US"/>
-        </w:rPr>
-        <w:t>S.Kom</w:t>
-      </w:r>
-      <w:proofErr w:type="gramEnd"/>
-      <w:r>
-        <w:rPr>
-          <w:b w:val="0"/>
-          <w:bCs w:val="0"/>
-          <w:lang w:val="en-US"/>
-        </w:rPr>
-        <w:t>., M.Kom selaku Ketua Program Studi Sistem Informasi STMIK Triguna Dharma.</w:t>
+        <w:t>Bapak Purwadi, S.Kom., M.Kom selaku Ketua Program Studi Sistem Informasi STMIK Triguna Dharma.</w:t>
       </w:r>
     </w:p>
     <w:p>
@@ -4423,25 +4377,7 @@
           <w:bCs w:val="0"/>
           <w:lang w:val="en-US"/>
         </w:rPr>
-        <w:t xml:space="preserve">, </w:t>
-      </w:r>
-      <w:proofErr w:type="gramStart"/>
-      <w:r>
-        <w:rPr>
-          <w:b w:val="0"/>
-          <w:bCs w:val="0"/>
-          <w:lang w:val="en-US"/>
-        </w:rPr>
-        <w:t>S.Kom</w:t>
-      </w:r>
-      <w:proofErr w:type="gramEnd"/>
-      <w:r>
-        <w:rPr>
-          <w:b w:val="0"/>
-          <w:bCs w:val="0"/>
-          <w:lang w:val="en-US"/>
-        </w:rPr>
-        <w:t xml:space="preserve">., M.Kom selaku Dosen Pembimbing </w:t>
+        <w:t xml:space="preserve">, S.Kom., M.Kom selaku Dosen Pembimbing </w:t>
       </w:r>
       <w:r>
         <w:rPr>
@@ -4514,25 +4450,7 @@
           <w:bCs w:val="0"/>
           <w:lang w:val="en-US"/>
         </w:rPr>
-        <w:t xml:space="preserve">, </w:t>
-      </w:r>
-      <w:proofErr w:type="gramStart"/>
-      <w:r>
-        <w:rPr>
-          <w:b w:val="0"/>
-          <w:bCs w:val="0"/>
-          <w:lang w:val="en-US"/>
-        </w:rPr>
-        <w:t>S.Kom</w:t>
-      </w:r>
-      <w:proofErr w:type="gramEnd"/>
-      <w:r>
-        <w:rPr>
-          <w:b w:val="0"/>
-          <w:bCs w:val="0"/>
-          <w:lang w:val="en-US"/>
-        </w:rPr>
-        <w:t xml:space="preserve">., M.Kom selaku Dosen Pembimbing </w:t>
+        <w:t xml:space="preserve">, S.Kom., M.Kom selaku Dosen Pembimbing </w:t>
       </w:r>
       <w:r>
         <w:rPr>

</xml_diff>

<commit_message>
Revisi Setelah Daftar Semhas
</commit_message>
<xml_diff>
--- a/Main/Cover.docx
+++ b/Main/Cover.docx
@@ -30,7 +30,19 @@
         <w:rPr>
           <w:lang w:val="en-US"/>
         </w:rPr>
-        <w:t>EKRUTMEN SYSTEM ENGINEER PT</w:t>
+        <w:t>EKRUTMEN</w:t>
+      </w:r>
+      <w:r>
+        <w:rPr>
+          <w:lang w:val="en-US"/>
+        </w:rPr>
+        <w:t xml:space="preserve"> </w:t>
+      </w:r>
+      <w:r>
+        <w:rPr>
+          <w:lang w:val="en-US"/>
+        </w:rPr>
+        <w:t>SYSTEM ENGINEER PT</w:t>
       </w:r>
       <w:r>
         <w:rPr>
@@ -49,6 +61,12 @@
           <w:lang w:val="en-US"/>
         </w:rPr>
         <w:t xml:space="preserve"> </w:t>
+      </w:r>
+      <w:r>
+        <w:rPr>
+          <w:lang w:val="en-US"/>
+        </w:rPr>
+        <w:t xml:space="preserve">ASIA ENGINEER </w:t>
       </w:r>
       <w:r>
         <w:rPr>
@@ -160,45 +178,6 @@
         <w:ind w:left="567"/>
         <w:rPr>
           <w:spacing w:val="-67"/>
-          <w:sz w:val="24"/>
-          <w:szCs w:val="24"/>
-        </w:rPr>
-      </w:pPr>
-    </w:p>
-    <w:p>
-      <w:pPr>
-        <w:pStyle w:val="Heading1"/>
-        <w:ind w:left="3525" w:right="2997"/>
-      </w:pPr>
-      <w:r>
-        <w:t>SKRIPSI</w:t>
-      </w:r>
-    </w:p>
-    <w:p>
-      <w:pPr>
-        <w:pStyle w:val="Heading1"/>
-        <w:ind w:left="3525" w:right="2997"/>
-        <w:rPr>
-          <w:sz w:val="24"/>
-          <w:szCs w:val="24"/>
-        </w:rPr>
-      </w:pPr>
-    </w:p>
-    <w:p>
-      <w:pPr>
-        <w:pStyle w:val="Heading1"/>
-        <w:ind w:left="3525" w:right="2997"/>
-        <w:rPr>
-          <w:sz w:val="24"/>
-          <w:szCs w:val="24"/>
-        </w:rPr>
-      </w:pPr>
-    </w:p>
-    <w:p>
-      <w:pPr>
-        <w:pStyle w:val="Heading1"/>
-        <w:ind w:left="3525" w:right="2997"/>
-        <w:rPr>
           <w:sz w:val="24"/>
           <w:szCs w:val="24"/>
         </w:rPr>
@@ -376,7 +355,7 @@
                     <pic:cNvPicPr/>
                   </pic:nvPicPr>
                   <pic:blipFill>
-                    <a:blip r:embed="rId6" cstate="print"/>
+                    <a:blip r:embed="rId8" cstate="print"/>
                     <a:stretch>
                       <a:fillRect/>
                     </a:stretch>
@@ -549,100 +528,47 @@
     </w:p>
     <w:p>
       <w:pPr>
-        <w:pStyle w:val="BodyText"/>
-        <w:spacing w:before="102"/>
-        <w:ind w:left="567" w:right="85"/>
-        <w:jc w:val="center"/>
-        <w:rPr>
-          <w:sz w:val="28"/>
-          <w:szCs w:val="28"/>
-          <w:lang w:val="en-US"/>
-        </w:rPr>
-      </w:pPr>
-      <w:r>
-        <w:rPr>
-          <w:sz w:val="28"/>
-          <w:szCs w:val="28"/>
-          <w:lang w:val="en-US"/>
-        </w:rPr>
+        <w:pStyle w:val="Heading1"/>
+        <w:spacing w:before="103"/>
+        <w:ind w:left="567"/>
+        <w:rPr>
+          <w:spacing w:val="-67"/>
+        </w:rPr>
+      </w:pPr>
+      <w:r>
         <w:lastRenderedPageBreak/>
-        <w:t>SISTEM PENDUKUNG KEPUTUSAN DALAM REKRUTMEN</w:t>
-      </w:r>
-      <w:r>
-        <w:rPr>
-          <w:sz w:val="28"/>
-          <w:szCs w:val="28"/>
+        <w:t>SISTEM PENDUKUNG KEPUTUSAN DALAM</w:t>
+      </w:r>
+      <w:r>
+        <w:rPr>
+          <w:lang w:val="en-US"/>
+        </w:rPr>
+        <w:t xml:space="preserve"> REKRUTMEN SYSTEM ENGINEER PT RACKH LINTAS ASIA ENGINEER CABANG JAKARTA DENGAN PENDEKATAN METODE</w:t>
+      </w:r>
+      <w:r>
+        <w:rPr>
           <w:lang w:val="en-US"/>
         </w:rPr>
         <w:br/>
-        <w:t>SYSTEM ENGINEER PT RACKH LINTAS ASIA CABANG</w:t>
-      </w:r>
-    </w:p>
-    <w:p>
-      <w:pPr>
-        <w:pStyle w:val="BodyText"/>
-        <w:ind w:left="567" w:right="85"/>
-        <w:jc w:val="center"/>
-        <w:rPr>
-          <w:sz w:val="28"/>
-          <w:szCs w:val="28"/>
-          <w:lang w:val="en-US"/>
-        </w:rPr>
-      </w:pPr>
-      <w:r>
-        <w:rPr>
-          <w:sz w:val="28"/>
-          <w:szCs w:val="28"/>
-          <w:lang w:val="en-US"/>
-        </w:rPr>
-        <w:t>JAKARTA</w:t>
-      </w:r>
-      <w:r>
-        <w:rPr>
-          <w:sz w:val="28"/>
-          <w:szCs w:val="28"/>
-        </w:rPr>
-        <w:t xml:space="preserve"> </w:t>
-      </w:r>
-      <w:r>
-        <w:rPr>
-          <w:sz w:val="28"/>
-          <w:szCs w:val="28"/>
-          <w:lang w:val="en-US"/>
-        </w:rPr>
-        <w:t>DENGAN PENDEKATAN</w:t>
-      </w:r>
-      <w:r>
-        <w:rPr>
-          <w:sz w:val="28"/>
-          <w:szCs w:val="28"/>
-          <w:lang w:val="en-US"/>
-        </w:rPr>
-        <w:t xml:space="preserve"> </w:t>
-      </w:r>
-      <w:r>
-        <w:rPr>
-          <w:sz w:val="28"/>
-          <w:szCs w:val="28"/>
-          <w:lang w:val="en-US"/>
-        </w:rPr>
-        <w:t>METODE</w:t>
-      </w:r>
-      <w:r>
-        <w:rPr>
-          <w:sz w:val="28"/>
-          <w:szCs w:val="28"/>
-          <w:lang w:val="en-US"/>
-        </w:rPr>
-        <w:br/>
-      </w:r>
-      <w:r>
-        <w:rPr>
-          <w:sz w:val="28"/>
-          <w:szCs w:val="28"/>
-          <w:lang w:val="en-US"/>
-        </w:rPr>
-        <w:t>ADDITIVE RATIO ASSESMENT (ARAS)</w:t>
+        <w:t xml:space="preserve">ADDITIVE RATIO ASSESMENT </w:t>
+      </w:r>
+      <w:r>
+        <w:t>(</w:t>
+      </w:r>
+      <w:r>
+        <w:rPr>
+          <w:lang w:val="en-US"/>
+        </w:rPr>
+        <w:t>ARAS</w:t>
+      </w:r>
+      <w:r>
+        <w:t>)</w:t>
+      </w:r>
+      <w:r>
+        <w:rPr>
+          <w:spacing w:val="-67"/>
+        </w:rPr>
+        <w:t xml:space="preserve"> </w:t>
       </w:r>
     </w:p>
     <w:p>
@@ -943,7 +869,7 @@
                     <pic:cNvPicPr/>
                   </pic:nvPicPr>
                   <pic:blipFill>
-                    <a:blip r:embed="rId6" cstate="print"/>
+                    <a:blip r:embed="rId8" cstate="print"/>
                     <a:stretch>
                       <a:fillRect/>
                     </a:stretch>
@@ -1154,76 +1080,46 @@
     </w:p>
     <w:p>
       <w:pPr>
-        <w:pStyle w:val="BodyText"/>
-        <w:spacing w:before="102"/>
-        <w:ind w:left="567" w:right="85"/>
-        <w:jc w:val="center"/>
-        <w:rPr>
-          <w:sz w:val="28"/>
-          <w:szCs w:val="28"/>
-          <w:lang w:val="en-US"/>
-        </w:rPr>
-      </w:pPr>
-      <w:r>
-        <w:rPr>
-          <w:sz w:val="28"/>
-          <w:szCs w:val="28"/>
-          <w:lang w:val="en-US"/>
-        </w:rPr>
-        <w:t>SISTEM PENDUKUNG KEPUTUSAN DALAM REKRUTMEN</w:t>
-      </w:r>
-      <w:r>
-        <w:rPr>
-          <w:sz w:val="28"/>
-          <w:szCs w:val="28"/>
+        <w:pStyle w:val="Heading1"/>
+        <w:spacing w:before="103"/>
+        <w:ind w:left="567"/>
+        <w:rPr>
+          <w:spacing w:val="-67"/>
+        </w:rPr>
+      </w:pPr>
+      <w:r>
+        <w:t>SISTEM PENDUKUNG KEPUTUSAN DALAM</w:t>
+      </w:r>
+      <w:r>
+        <w:rPr>
+          <w:lang w:val="en-US"/>
+        </w:rPr>
+        <w:t xml:space="preserve"> REKRUTMEN SYSTEM ENGINEER PT RACKH LINTAS ASIA ENGINEER CABANG JAKARTA DENGAN PENDEKATAN METODE</w:t>
+      </w:r>
+      <w:r>
+        <w:rPr>
           <w:lang w:val="en-US"/>
         </w:rPr>
         <w:br/>
-        <w:t>SYSTEM ENGINEER PT RACKH LINTAS ASIA CABANG</w:t>
-      </w:r>
-    </w:p>
-    <w:p>
-      <w:pPr>
-        <w:pStyle w:val="BodyText"/>
-        <w:ind w:left="567" w:right="85"/>
-        <w:jc w:val="center"/>
-        <w:rPr>
-          <w:sz w:val="28"/>
-          <w:szCs w:val="28"/>
-          <w:lang w:val="en-US"/>
-        </w:rPr>
-      </w:pPr>
-      <w:r>
-        <w:rPr>
-          <w:sz w:val="28"/>
-          <w:szCs w:val="28"/>
-          <w:lang w:val="en-US"/>
-        </w:rPr>
-        <w:t>JAKARTA</w:t>
-      </w:r>
-      <w:r>
-        <w:rPr>
-          <w:sz w:val="28"/>
-          <w:szCs w:val="28"/>
-        </w:rPr>
-        <w:t xml:space="preserve"> </w:t>
-      </w:r>
-      <w:r>
-        <w:rPr>
-          <w:sz w:val="28"/>
-          <w:szCs w:val="28"/>
-          <w:lang w:val="en-US"/>
-        </w:rPr>
-        <w:t>DENGAN PENDEKATAN METODE</w:t>
-      </w:r>
-      <w:r>
-        <w:rPr>
-          <w:sz w:val="28"/>
-          <w:szCs w:val="28"/>
-          <w:lang w:val="en-US"/>
-        </w:rPr>
-        <w:br/>
-        <w:t>ADDITIVE RATIO ASSESMENT (ARAS)</w:t>
+        <w:t xml:space="preserve">ADDITIVE RATIO ASSESMENT </w:t>
+      </w:r>
+      <w:r>
+        <w:t>(</w:t>
+      </w:r>
+      <w:r>
+        <w:rPr>
+          <w:lang w:val="en-US"/>
+        </w:rPr>
+        <w:t>ARAS</w:t>
+      </w:r>
+      <w:r>
+        <w:t>)</w:t>
+      </w:r>
+      <w:r>
+        <w:rPr>
+          <w:spacing w:val="-67"/>
+        </w:rPr>
+        <w:t xml:space="preserve"> </w:t>
       </w:r>
     </w:p>
     <w:p>
@@ -1713,74 +1609,46 @@
     </w:p>
     <w:p>
       <w:pPr>
-        <w:ind w:left="706" w:right="85"/>
-        <w:jc w:val="center"/>
-        <w:rPr>
-          <w:b/>
-          <w:sz w:val="28"/>
-        </w:rPr>
-      </w:pPr>
-      <w:r>
-        <w:rPr>
-          <w:b/>
-          <w:sz w:val="28"/>
-        </w:rPr>
+        <w:pStyle w:val="Heading1"/>
+        <w:spacing w:before="103"/>
+        <w:ind w:left="567"/>
+        <w:rPr>
+          <w:spacing w:val="-67"/>
+        </w:rPr>
+      </w:pPr>
+      <w:r>
         <w:t>SISTEM PENDUKUNG KEPUTUSAN DALAM</w:t>
       </w:r>
       <w:r>
         <w:rPr>
-          <w:b/>
-          <w:sz w:val="28"/>
-          <w:lang w:val="en-US"/>
-        </w:rPr>
-        <w:t xml:space="preserve"> REKRUTMEN SYSTEM ENGINEER PT RACKH LINTAS ASIA CABANG</w:t>
-      </w:r>
-      <w:r>
-        <w:rPr>
-          <w:b/>
-          <w:sz w:val="28"/>
-        </w:rPr>
-        <w:t xml:space="preserve"> </w:t>
-      </w:r>
-      <w:r>
-        <w:rPr>
-          <w:b/>
-          <w:sz w:val="28"/>
-          <w:lang w:val="en-US"/>
-        </w:rPr>
-        <w:t>JAKARTA DENGAN PENDEKATAN METODE</w:t>
-      </w:r>
-    </w:p>
-    <w:p>
-      <w:pPr>
-        <w:pStyle w:val="Heading1"/>
-        <w:spacing w:line="242" w:lineRule="auto"/>
-        <w:ind w:left="709" w:right="85"/>
-        <w:rPr>
-          <w:lang w:val="en-US"/>
-        </w:rPr>
-      </w:pPr>
-      <w:r>
-        <w:rPr>
-          <w:lang w:val="en-US"/>
-        </w:rPr>
-        <w:t xml:space="preserve">ADDITIVE </w:t>
-      </w:r>
-      <w:r>
-        <w:t>RATIO</w:t>
-      </w:r>
-      <w:r>
-        <w:rPr>
-          <w:spacing w:val="-4"/>
-        </w:rPr>
-        <w:t xml:space="preserve"> </w:t>
-      </w:r>
-      <w:r>
-        <w:rPr>
-          <w:spacing w:val="-4"/>
-          <w:lang w:val="en-US"/>
-        </w:rPr>
-        <w:t>ASSESMENT (ARAS)</w:t>
+          <w:lang w:val="en-US"/>
+        </w:rPr>
+        <w:t xml:space="preserve"> REKRUTMEN SYSTEM ENGINEER PT RACKH LINTAS ASIA ENGINEER CABANG JAKARTA DENGAN PENDEKATAN METODE</w:t>
+      </w:r>
+      <w:r>
+        <w:rPr>
+          <w:lang w:val="en-US"/>
+        </w:rPr>
+        <w:br/>
+        <w:t xml:space="preserve">ADDITIVE RATIO ASSESMENT </w:t>
+      </w:r>
+      <w:r>
+        <w:t>(</w:t>
+      </w:r>
+      <w:r>
+        <w:rPr>
+          <w:lang w:val="en-US"/>
+        </w:rPr>
+        <w:t>ARAS</w:t>
+      </w:r>
+      <w:r>
+        <w:t>)</w:t>
+      </w:r>
+      <w:r>
+        <w:rPr>
+          <w:spacing w:val="-67"/>
+        </w:rPr>
+        <w:t xml:space="preserve"> </w:t>
       </w:r>
     </w:p>
     <w:p>
@@ -3676,7 +3544,7 @@
           <w:sz w:val="24"/>
           <w:lang w:val="en-US"/>
         </w:rPr>
-        <w:tab/>
+        <w:t>10 Juni</w:t>
       </w:r>
       <w:r>
         <w:rPr>
@@ -3871,6 +3739,16 @@
           <w:u w:val="thick"/>
           <w:lang w:val="en-US"/>
         </w:rPr>
+        <w:sectPr>
+          <w:footerReference w:type="default" r:id="rId9"/>
+          <w:footerReference w:type="first" r:id="rId10"/>
+          <w:pgSz w:w="11910" w:h="16840"/>
+          <w:pgMar w:top="1701" w:right="1701" w:bottom="1701" w:left="2268" w:header="720" w:footer="720" w:gutter="0"/>
+          <w:pgNumType w:fmt="lowerRoman" w:start="1"/>
+          <w:cols w:space="720"/>
+          <w:titlePg/>
+          <w:docGrid w:linePitch="299"/>
+        </w:sectPr>
       </w:pPr>
     </w:p>
     <w:p>
@@ -4047,7 +3925,19 @@
         <w:rPr>
           <w:lang w:val="en-US"/>
         </w:rPr>
-        <w:t>“SISTEM PENDUKUNG KEPUTUSAN DALAM REKRUTMEN SYSTEM ENGINEER PT RACKH LINTAS ASIA CABANG JAKARTA DENGAN PENDEKATAN METODE ADDITIVE RATIO ASSESMENT (ARAS)”.</w:t>
+        <w:t xml:space="preserve">“SISTEM PENDUKUNG KEPUTUSAN DALAM REKRUTMEN SYSTEM ENGINEER PT RACKH LINTAS ASIA </w:t>
+      </w:r>
+      <w:r>
+        <w:rPr>
+          <w:lang w:val="en-US"/>
+        </w:rPr>
+        <w:t xml:space="preserve">ENGINEER </w:t>
+      </w:r>
+      <w:r>
+        <w:rPr>
+          <w:lang w:val="en-US"/>
+        </w:rPr>
+        <w:t>CABANG JAKARTA DENGAN PENDEKATAN METODE ADDITIVE RATIO ASSESMENT (ARAS)”.</w:t>
       </w:r>
     </w:p>
     <w:p>
@@ -4254,6 +4144,30 @@
         </w:rPr>
         <w:t>mengambil bagian dalam penyusunan skripsi ini kepada:</w:t>
       </w:r>
+    </w:p>
+    <w:p>
+      <w:pPr>
+        <w:pStyle w:val="BodyText"/>
+        <w:spacing w:before="1" w:line="480" w:lineRule="auto"/>
+        <w:jc w:val="both"/>
+        <w:rPr>
+          <w:b w:val="0"/>
+          <w:bCs w:val="0"/>
+          <w:lang w:val="en-US"/>
+        </w:rPr>
+      </w:pPr>
+    </w:p>
+    <w:p>
+      <w:pPr>
+        <w:pStyle w:val="BodyText"/>
+        <w:spacing w:before="1" w:line="480" w:lineRule="auto"/>
+        <w:jc w:val="both"/>
+        <w:rPr>
+          <w:b w:val="0"/>
+          <w:bCs w:val="0"/>
+          <w:lang w:val="en-US"/>
+        </w:rPr>
+      </w:pPr>
     </w:p>
     <w:p>
       <w:pPr>
@@ -4277,7 +4191,23 @@
           <w:bCs w:val="0"/>
           <w:lang w:val="en-US"/>
         </w:rPr>
-        <w:t>Bapak Dr. Dicky Nofriansyah, S.Kom., M.Kom selaku Ketua STMIK</w:t>
+        <w:t xml:space="preserve">Bapak </w:t>
+      </w:r>
+      <w:r>
+        <w:rPr>
+          <w:b w:val="0"/>
+          <w:bCs w:val="0"/>
+          <w:lang w:val="en-US"/>
+        </w:rPr>
+        <w:t>Puji Sari Ramadhan</w:t>
+      </w:r>
+      <w:r>
+        <w:rPr>
+          <w:b w:val="0"/>
+          <w:bCs w:val="0"/>
+          <w:lang w:val="en-US"/>
+        </w:rPr>
+        <w:t>, S.Kom., M.Kom selaku Ketua STMIK</w:t>
       </w:r>
       <w:r>
         <w:rPr>
@@ -4318,8 +4248,23 @@
           <w:bCs w:val="0"/>
           <w:lang w:val="en-US"/>
         </w:rPr>
-        <w:lastRenderedPageBreak/>
-        <w:t>Bapak Puji Sari Ramadhan, S.Kom., M.Kom selaku Wakil Ketua I Bidang Akademik di STMIK Triguna Dharma.</w:t>
+        <w:t xml:space="preserve">Bapak </w:t>
+      </w:r>
+      <w:r>
+        <w:rPr>
+          <w:b w:val="0"/>
+          <w:bCs w:val="0"/>
+          <w:lang w:val="en-US"/>
+        </w:rPr>
+        <w:t>Purwadi</w:t>
+      </w:r>
+      <w:r>
+        <w:rPr>
+          <w:b w:val="0"/>
+          <w:bCs w:val="0"/>
+          <w:lang w:val="en-US"/>
+        </w:rPr>
+        <w:t>, S.Kom., M.Kom selaku Wakil Ketua I Bidang Akademik di STMIK Triguna Dharma.</w:t>
       </w:r>
     </w:p>
     <w:p>
@@ -4344,7 +4289,23 @@
           <w:bCs w:val="0"/>
           <w:lang w:val="en-US"/>
         </w:rPr>
-        <w:t>Bapak Purwadi, S.Kom., M.Kom selaku Ketua Program Studi Sistem Informasi STMIK Triguna Dharma.</w:t>
+        <w:t xml:space="preserve">Bapak </w:t>
+      </w:r>
+      <w:r>
+        <w:rPr>
+          <w:b w:val="0"/>
+          <w:bCs w:val="0"/>
+          <w:lang w:val="en-US"/>
+        </w:rPr>
+        <w:t>M.Gilang Suryanata</w:t>
+      </w:r>
+      <w:r>
+        <w:rPr>
+          <w:b w:val="0"/>
+          <w:bCs w:val="0"/>
+          <w:lang w:val="en-US"/>
+        </w:rPr>
+        <w:t>., M.Kom selaku Ketua Program Studi Sistem Informasi STMIK Triguna Dharma.</w:t>
       </w:r>
     </w:p>
     <w:p>
@@ -4582,16 +4543,21 @@
           <w:bCs w:val="0"/>
           <w:lang w:val="en-US"/>
         </w:rPr>
-        <w:t>Last but not least, I wanna thank to myself for still believing myself and doing all this hard work, you did a great job kid</w:t>
-      </w:r>
-      <w:r>
-        <w:rPr>
-          <w:b w:val="0"/>
-          <w:bCs w:val="0"/>
-          <w:lang w:val="en-US"/>
-        </w:rPr>
-        <w:t>.</w:t>
-      </w:r>
+        <w:t>Kepada pihak-pihak lain yang tidak dapat disebutkan satu per satu yang secara langsung maupun tidak langsung telah membantu dalam menyelesaikan skripsi ini.</w:t>
+      </w:r>
+    </w:p>
+    <w:p>
+      <w:pPr>
+        <w:pStyle w:val="BodyText"/>
+        <w:spacing w:before="1" w:line="480" w:lineRule="auto"/>
+        <w:ind w:left="426"/>
+        <w:jc w:val="both"/>
+        <w:rPr>
+          <w:b w:val="0"/>
+          <w:bCs w:val="0"/>
+          <w:lang w:val="en-US"/>
+        </w:rPr>
+      </w:pPr>
     </w:p>
     <w:p>
       <w:pPr>
@@ -4662,7 +4628,6 @@
           <w:bCs w:val="0"/>
           <w:lang w:val="en-US"/>
         </w:rPr>
-        <w:lastRenderedPageBreak/>
         <w:t>Wassalamu’alaikum Warahmatullahi Wabarakatuh</w:t>
       </w:r>
     </w:p>
@@ -4684,14 +4649,41 @@
           <w:bCs w:val="0"/>
           <w:lang w:val="en-US"/>
         </w:rPr>
-        <w:t>Medan, Februari 2024</w:t>
-      </w:r>
-    </w:p>
-    <w:p>
-      <w:pPr>
-        <w:pStyle w:val="BodyText"/>
+        <w:t xml:space="preserve">  </w:t>
+      </w:r>
+      <w:r>
+        <w:rPr>
+          <w:b w:val="0"/>
+          <w:bCs w:val="0"/>
+          <w:lang w:val="en-US"/>
+        </w:rPr>
+        <w:t xml:space="preserve">Medan, </w:t>
+      </w:r>
+      <w:r>
+        <w:rPr>
+          <w:b w:val="0"/>
+          <w:bCs w:val="0"/>
+          <w:lang w:val="en-US"/>
+        </w:rPr>
+        <w:t>10 Juni</w:t>
+      </w:r>
+      <w:r>
+        <w:rPr>
+          <w:b w:val="0"/>
+          <w:bCs w:val="0"/>
+          <w:lang w:val="en-US"/>
+        </w:rPr>
+        <w:t xml:space="preserve"> 2024</w:t>
+      </w:r>
+    </w:p>
+    <w:p>
+      <w:pPr>
+        <w:pStyle w:val="BodyText"/>
+        <w:tabs>
+          <w:tab w:val="left" w:pos="6521"/>
+        </w:tabs>
         <w:spacing w:before="1" w:line="480" w:lineRule="auto"/>
-        <w:ind w:left="5040" w:right="1360" w:firstLine="720"/>
+        <w:ind w:left="5040" w:right="1278" w:firstLine="720"/>
         <w:jc w:val="center"/>
         <w:rPr>
           <w:b w:val="0"/>
@@ -4699,6 +4691,14 @@
           <w:lang w:val="en-US"/>
         </w:rPr>
       </w:pPr>
+      <w:r>
+        <w:rPr>
+          <w:b w:val="0"/>
+          <w:bCs w:val="0"/>
+          <w:lang w:val="en-US"/>
+        </w:rPr>
+        <w:t xml:space="preserve"> </w:t>
+      </w:r>
       <w:r>
         <w:rPr>
           <w:b w:val="0"/>
@@ -4931,55 +4931,7 @@
     <w:p>
       <w:pPr>
         <w:pStyle w:val="BodyText"/>
-        <w:spacing w:before="1" w:line="480" w:lineRule="auto"/>
-        <w:ind w:left="720"/>
-        <w:rPr>
-          <w:b w:val="0"/>
-          <w:bCs w:val="0"/>
-          <w:lang w:val="en-US"/>
-        </w:rPr>
-      </w:pPr>
-    </w:p>
-    <w:p>
-      <w:pPr>
-        <w:pStyle w:val="BodyText"/>
-        <w:spacing w:before="1" w:line="480" w:lineRule="auto"/>
-        <w:ind w:left="720"/>
-        <w:rPr>
-          <w:b w:val="0"/>
-          <w:bCs w:val="0"/>
-          <w:lang w:val="en-US"/>
-        </w:rPr>
-      </w:pPr>
-    </w:p>
-    <w:p>
-      <w:pPr>
-        <w:pStyle w:val="BodyText"/>
-        <w:spacing w:before="1" w:line="480" w:lineRule="auto"/>
-        <w:ind w:left="720"/>
-        <w:rPr>
-          <w:b w:val="0"/>
-          <w:bCs w:val="0"/>
-          <w:lang w:val="en-US"/>
-        </w:rPr>
-      </w:pPr>
-    </w:p>
-    <w:p>
-      <w:pPr>
-        <w:pStyle w:val="BodyText"/>
-        <w:spacing w:before="1" w:line="480" w:lineRule="auto"/>
-        <w:ind w:left="720"/>
-        <w:rPr>
-          <w:b w:val="0"/>
-          <w:bCs w:val="0"/>
-          <w:lang w:val="en-US"/>
-        </w:rPr>
-      </w:pPr>
-    </w:p>
-    <w:p>
-      <w:pPr>
-        <w:pStyle w:val="BodyText"/>
-        <w:spacing w:before="1" w:line="480" w:lineRule="auto"/>
+        <w:spacing w:before="1"/>
         <w:ind w:left="720"/>
         <w:jc w:val="center"/>
         <w:rPr>
@@ -4994,17 +4946,316 @@
           <w:szCs w:val="28"/>
           <w:lang w:val="en-US"/>
         </w:rPr>
-        <w:lastRenderedPageBreak/>
         <w:t>ABSTRAK</w:t>
       </w:r>
     </w:p>
+    <w:p>
+      <w:pPr>
+        <w:pStyle w:val="BodyText"/>
+        <w:spacing w:before="1" w:line="720" w:lineRule="auto"/>
+        <w:ind w:left="720"/>
+        <w:jc w:val="center"/>
+        <w:rPr>
+          <w:sz w:val="28"/>
+          <w:szCs w:val="28"/>
+          <w:lang w:val="en-US"/>
+        </w:rPr>
+      </w:pPr>
+    </w:p>
+    <w:p>
+      <w:pPr>
+        <w:pStyle w:val="BodyText"/>
+        <w:spacing w:before="1"/>
+        <w:jc w:val="both"/>
+        <w:rPr>
+          <w:b w:val="0"/>
+          <w:bCs w:val="0"/>
+          <w:i/>
+          <w:iCs/>
+          <w:lang w:val="en-US"/>
+        </w:rPr>
+      </w:pPr>
+      <w:r>
+        <w:rPr>
+          <w:b w:val="0"/>
+          <w:bCs w:val="0"/>
+          <w:i/>
+          <w:iCs/>
+          <w:lang w:val="en-US"/>
+        </w:rPr>
+        <w:t>PT Rackh Lintas Asia cabang Jakarta, perusahaan solusi teknologi informasi dan komunikasi, menghadapi kendala dalam proses rekrutmen System Engineer, seperti proses manual, penilaian kandidat yang kurang objektif, dan waktu rekrutmen yang lama. Penelitian ini bertujuan mengembangkan Sistem Pendukung Keputusan (SPK) untuk membantu rekrutmen System Engineer di PT Rackh Lintas Asia cabang Jakarta.</w:t>
+      </w:r>
+    </w:p>
+    <w:p>
+      <w:pPr>
+        <w:pStyle w:val="BodyText"/>
+        <w:spacing w:before="1"/>
+        <w:jc w:val="both"/>
+        <w:rPr>
+          <w:b w:val="0"/>
+          <w:bCs w:val="0"/>
+          <w:i/>
+          <w:iCs/>
+          <w:lang w:val="en-US"/>
+        </w:rPr>
+      </w:pPr>
+    </w:p>
+    <w:p>
+      <w:pPr>
+        <w:pStyle w:val="BodyText"/>
+        <w:spacing w:before="1"/>
+        <w:jc w:val="both"/>
+        <w:rPr>
+          <w:b w:val="0"/>
+          <w:bCs w:val="0"/>
+          <w:i/>
+          <w:iCs/>
+          <w:lang w:val="en-US"/>
+        </w:rPr>
+      </w:pPr>
+      <w:r>
+        <w:rPr>
+          <w:b w:val="0"/>
+          <w:bCs w:val="0"/>
+          <w:i/>
+          <w:iCs/>
+          <w:lang w:val="en-US"/>
+        </w:rPr>
+        <w:t>SPK ini menggunakan metode Additive Ratio Assessment (ARAS) untuk menilai kandidat secara objektif dan komprehensif. ARAS dipilih karena mudah dipahami dan diimplementasikan, mampu menangani kriteria berbeda jenis, dan mengakomodasi bobot kriteria yang berbeda. SPK dibangun dengan bahasa pemrograman PHP dan database MySQL, terdiri dari modul input data kandidat, modul perhitungan nilai ARAS, dan modul rekomendasi kandidat.</w:t>
+      </w:r>
+    </w:p>
+    <w:p>
+      <w:pPr>
+        <w:pStyle w:val="BodyText"/>
+        <w:spacing w:before="1"/>
+        <w:jc w:val="both"/>
+        <w:rPr>
+          <w:b w:val="0"/>
+          <w:bCs w:val="0"/>
+          <w:i/>
+          <w:iCs/>
+          <w:lang w:val="en-US"/>
+        </w:rPr>
+      </w:pPr>
+    </w:p>
+    <w:p>
+      <w:pPr>
+        <w:pStyle w:val="BodyText"/>
+        <w:spacing w:before="1"/>
+        <w:jc w:val="both"/>
+        <w:rPr>
+          <w:b w:val="0"/>
+          <w:bCs w:val="0"/>
+          <w:i/>
+          <w:iCs/>
+          <w:lang w:val="en-US"/>
+        </w:rPr>
+      </w:pPr>
+      <w:r>
+        <w:rPr>
+          <w:b w:val="0"/>
+          <w:bCs w:val="0"/>
+          <w:i/>
+          <w:iCs/>
+          <w:lang w:val="en-US"/>
+        </w:rPr>
+        <w:t>Pengujian SPK menunjukkan kemampuannya memberikan rekomendasi kandidat yang akurat dan sesuai kebutuhan PT Rackh Lintas Asia cabang Jakarta. SPK juga mempercepat proses rekrutmen dan meningkatkan objektivitas penilaian kandidat.</w:t>
+      </w:r>
+    </w:p>
+    <w:p>
+      <w:pPr>
+        <w:pStyle w:val="BodyText"/>
+        <w:spacing w:before="1" w:line="480" w:lineRule="auto"/>
+        <w:jc w:val="both"/>
+        <w:rPr>
+          <w:b w:val="0"/>
+          <w:bCs w:val="0"/>
+          <w:i/>
+          <w:iCs/>
+          <w:lang w:val="en-US"/>
+        </w:rPr>
+      </w:pPr>
+    </w:p>
+    <w:p>
+      <w:pPr>
+        <w:pStyle w:val="BodyText"/>
+        <w:spacing w:before="1"/>
+        <w:jc w:val="both"/>
+        <w:rPr>
+          <w:b w:val="0"/>
+          <w:bCs w:val="0"/>
+          <w:i/>
+          <w:iCs/>
+          <w:lang w:val="en-US"/>
+        </w:rPr>
+      </w:pPr>
+      <w:r>
+        <w:rPr>
+          <w:b w:val="0"/>
+          <w:bCs w:val="0"/>
+          <w:i/>
+          <w:iCs/>
+          <w:lang w:val="en-US"/>
+        </w:rPr>
+        <w:t xml:space="preserve">Keyword : Sistem Pendukung Keputusan, Rekrutmen, System Engineer, Additive </w:t>
+      </w:r>
+    </w:p>
+    <w:p>
+      <w:pPr>
+        <w:pStyle w:val="BodyText"/>
+        <w:spacing w:before="1"/>
+        <w:ind w:left="720" w:firstLine="414"/>
+        <w:jc w:val="both"/>
+        <w:rPr>
+          <w:b w:val="0"/>
+          <w:bCs w:val="0"/>
+          <w:i/>
+          <w:iCs/>
+          <w:lang w:val="en-US"/>
+        </w:rPr>
+      </w:pPr>
+      <w:r>
+        <w:rPr>
+          <w:b w:val="0"/>
+          <w:bCs w:val="0"/>
+          <w:i/>
+          <w:iCs/>
+          <w:lang w:val="en-US"/>
+        </w:rPr>
+        <w:t>Ratio Assessment (ARAS), PT Rackh Lintas Asia.</w:t>
+      </w:r>
+    </w:p>
     <w:sectPr>
+      <w:footerReference w:type="first" r:id="rId11"/>
       <w:pgSz w:w="11910" w:h="16840"/>
       <w:pgMar w:top="1701" w:right="1701" w:bottom="1701" w:left="2268" w:header="720" w:footer="720" w:gutter="0"/>
+      <w:pgNumType w:fmt="lowerRoman" w:start="1"/>
       <w:cols w:space="720"/>
+      <w:titlePg/>
+      <w:docGrid w:linePitch="299"/>
     </w:sectPr>
   </w:body>
 </w:document>
+</file>
+
+<file path=word/endnotes.xml><?xml version="1.0" encoding="utf-8"?>
+<w:endnotes xmlns:wpc="http://schemas.microsoft.com/office/word/2010/wordprocessingCanvas" xmlns:cx="http://schemas.microsoft.com/office/drawing/2014/chartex" xmlns:cx1="http://schemas.microsoft.com/office/drawing/2015/9/8/chartex" xmlns:cx2="http://schemas.microsoft.com/office/drawing/2015/10/21/chartex" xmlns:cx3="http://schemas.microsoft.com/office/drawing/2016/5/9/chartex" xmlns:cx4="http://schemas.microsoft.com/office/drawing/2016/5/10/chartex" xmlns:cx5="http://schemas.microsoft.com/office/drawing/2016/5/11/chartex" xmlns:cx6="http://schemas.microsoft.com/office/drawing/2016/5/12/chartex" xmlns:cx7="http://schemas.microsoft.com/office/drawing/2016/5/13/chartex" xmlns:cx8="http://schemas.microsoft.com/office/drawing/2016/5/14/chartex" xmlns:mc="http://schemas.openxmlformats.org/markup-compatibility/2006" xmlns:aink="http://schemas.microsoft.com/office/drawing/2016/ink" xmlns:am3d="http://schemas.microsoft.com/office/drawing/2017/model3d" xmlns:o="urn:schemas-microsoft-com:office:office" xmlns:oel="http://schemas.microsoft.com/office/2019/extlst" xmlns:r="http://schemas.openxmlformats.org/officeDocument/2006/relationships" xmlns:m="http://schemas.openxmlformats.org/officeDocument/2006/math" xmlns:v="urn:schemas-microsoft-com:vml" xmlns:wp14="http://schemas.microsoft.com/office/word/2010/wordprocessingDrawing" xmlns:wp="http://schemas.openxmlformats.org/drawingml/2006/wordprocessingDrawing" xmlns:w10="urn:schemas-microsoft-com:office:word" xmlns:w="http://schemas.openxmlformats.org/wordprocessingml/2006/main" xmlns:w14="http://schemas.microsoft.com/office/word/2010/wordml" xmlns:w15="http://schemas.microsoft.com/office/word/2012/wordml" xmlns:w16cex="http://schemas.microsoft.com/office/word/2018/wordml/cex" xmlns:w16cid="http://schemas.microsoft.com/office/word/2016/wordml/cid" xmlns:w16="http://schemas.microsoft.com/office/word/2018/wordml" xmlns:w16sdtdh="http://schemas.microsoft.com/office/word/2020/wordml/sdtdatahash" xmlns:w16se="http://schemas.microsoft.com/office/word/2015/wordml/symex" xmlns:wpg="http://schemas.microsoft.com/office/word/2010/wordprocessingGroup" xmlns:wpi="http://schemas.microsoft.com/office/word/2010/wordprocessingInk" xmlns:wne="http://schemas.microsoft.com/office/word/2006/wordml" xmlns:wps="http://schemas.microsoft.com/office/word/2010/wordprocessingShape" mc:Ignorable="w14 w15 w16se w16cid w16 w16cex w16sdtdh wp14">
+  <w:endnote w:type="separator" w:id="-1">
+    <w:p>
+      <w:r>
+        <w:separator/>
+      </w:r>
+    </w:p>
+  </w:endnote>
+  <w:endnote w:type="continuationSeparator" w:id="0">
+    <w:p>
+      <w:r>
+        <w:continuationSeparator/>
+      </w:r>
+    </w:p>
+  </w:endnote>
+</w:endnotes>
+</file>
+
+<file path=word/footer1.xml><?xml version="1.0" encoding="utf-8"?>
+<w:ftr xmlns:wpc="http://schemas.microsoft.com/office/word/2010/wordprocessingCanvas" xmlns:cx="http://schemas.microsoft.com/office/drawing/2014/chartex" xmlns:cx1="http://schemas.microsoft.com/office/drawing/2015/9/8/chartex" xmlns:cx2="http://schemas.microsoft.com/office/drawing/2015/10/21/chartex" xmlns:cx3="http://schemas.microsoft.com/office/drawing/2016/5/9/chartex" xmlns:cx4="http://schemas.microsoft.com/office/drawing/2016/5/10/chartex" xmlns:cx5="http://schemas.microsoft.com/office/drawing/2016/5/11/chartex" xmlns:cx6="http://schemas.microsoft.com/office/drawing/2016/5/12/chartex" xmlns:cx7="http://schemas.microsoft.com/office/drawing/2016/5/13/chartex" xmlns:cx8="http://schemas.microsoft.com/office/drawing/2016/5/14/chartex" xmlns:mc="http://schemas.openxmlformats.org/markup-compatibility/2006" xmlns:aink="http://schemas.microsoft.com/office/drawing/2016/ink" xmlns:am3d="http://schemas.microsoft.com/office/drawing/2017/model3d" xmlns:o="urn:schemas-microsoft-com:office:office" xmlns:oel="http://schemas.microsoft.com/office/2019/extlst" xmlns:r="http://schemas.openxmlformats.org/officeDocument/2006/relationships" xmlns:m="http://schemas.openxmlformats.org/officeDocument/2006/math" xmlns:v="urn:schemas-microsoft-com:vml" xmlns:wp14="http://schemas.microsoft.com/office/word/2010/wordprocessingDrawing" xmlns:wp="http://schemas.openxmlformats.org/drawingml/2006/wordprocessingDrawing" xmlns:w10="urn:schemas-microsoft-com:office:word" xmlns:w="http://schemas.openxmlformats.org/wordprocessingml/2006/main" xmlns:w14="http://schemas.microsoft.com/office/word/2010/wordml" xmlns:w15="http://schemas.microsoft.com/office/word/2012/wordml" xmlns:w16cex="http://schemas.microsoft.com/office/word/2018/wordml/cex" xmlns:w16cid="http://schemas.microsoft.com/office/word/2016/wordml/cid" xmlns:w16="http://schemas.microsoft.com/office/word/2018/wordml" xmlns:w16sdtdh="http://schemas.microsoft.com/office/word/2020/wordml/sdtdatahash" xmlns:w16se="http://schemas.microsoft.com/office/word/2015/wordml/symex" xmlns:wpg="http://schemas.microsoft.com/office/word/2010/wordprocessingGroup" xmlns:wpi="http://schemas.microsoft.com/office/word/2010/wordprocessingInk" xmlns:wne="http://schemas.microsoft.com/office/word/2006/wordml" xmlns:wps="http://schemas.microsoft.com/office/word/2010/wordprocessingShape" mc:Ignorable="w14 w15 w16se w16cid w16 w16cex w16sdtdh wp14">
+  <w:sdt>
+    <w:sdtPr>
+      <w:id w:val="969483968"/>
+      <w:docPartObj>
+        <w:docPartGallery w:val="Page Numbers (Bottom of Page)"/>
+        <w:docPartUnique/>
+      </w:docPartObj>
+    </w:sdtPr>
+    <w:sdtEndPr>
+      <w:rPr>
+        <w:noProof/>
+      </w:rPr>
+    </w:sdtEndPr>
+    <w:sdtContent>
+      <w:p>
+        <w:pPr>
+          <w:pStyle w:val="Footer"/>
+          <w:jc w:val="center"/>
+        </w:pPr>
+        <w:r>
+          <w:fldChar w:fldCharType="begin"/>
+        </w:r>
+        <w:r>
+          <w:instrText xml:space="preserve"> PAGE   \* MERGEFORMAT </w:instrText>
+        </w:r>
+        <w:r>
+          <w:fldChar w:fldCharType="separate"/>
+        </w:r>
+        <w:r>
+          <w:rPr>
+            <w:noProof/>
+          </w:rPr>
+          <w:t>2</w:t>
+        </w:r>
+        <w:r>
+          <w:rPr>
+            <w:noProof/>
+          </w:rPr>
+          <w:fldChar w:fldCharType="end"/>
+        </w:r>
+      </w:p>
+    </w:sdtContent>
+  </w:sdt>
+  <w:p>
+    <w:pPr>
+      <w:pStyle w:val="Footer"/>
+    </w:pPr>
+  </w:p>
+</w:ftr>
+</file>
+
+<file path=word/footer2.xml><?xml version="1.0" encoding="utf-8"?>
+<w:ftr xmlns:wpc="http://schemas.microsoft.com/office/word/2010/wordprocessingCanvas" xmlns:cx="http://schemas.microsoft.com/office/drawing/2014/chartex" xmlns:cx1="http://schemas.microsoft.com/office/drawing/2015/9/8/chartex" xmlns:cx2="http://schemas.microsoft.com/office/drawing/2015/10/21/chartex" xmlns:cx3="http://schemas.microsoft.com/office/drawing/2016/5/9/chartex" xmlns:cx4="http://schemas.microsoft.com/office/drawing/2016/5/10/chartex" xmlns:cx5="http://schemas.microsoft.com/office/drawing/2016/5/11/chartex" xmlns:cx6="http://schemas.microsoft.com/office/drawing/2016/5/12/chartex" xmlns:cx7="http://schemas.microsoft.com/office/drawing/2016/5/13/chartex" xmlns:cx8="http://schemas.microsoft.com/office/drawing/2016/5/14/chartex" xmlns:mc="http://schemas.openxmlformats.org/markup-compatibility/2006" xmlns:aink="http://schemas.microsoft.com/office/drawing/2016/ink" xmlns:am3d="http://schemas.microsoft.com/office/drawing/2017/model3d" xmlns:o="urn:schemas-microsoft-com:office:office" xmlns:oel="http://schemas.microsoft.com/office/2019/extlst" xmlns:r="http://schemas.openxmlformats.org/officeDocument/2006/relationships" xmlns:m="http://schemas.openxmlformats.org/officeDocument/2006/math" xmlns:v="urn:schemas-microsoft-com:vml" xmlns:wp14="http://schemas.microsoft.com/office/word/2010/wordprocessingDrawing" xmlns:wp="http://schemas.openxmlformats.org/drawingml/2006/wordprocessingDrawing" xmlns:w10="urn:schemas-microsoft-com:office:word" xmlns:w="http://schemas.openxmlformats.org/wordprocessingml/2006/main" xmlns:w14="http://schemas.microsoft.com/office/word/2010/wordml" xmlns:w15="http://schemas.microsoft.com/office/word/2012/wordml" xmlns:w16cex="http://schemas.microsoft.com/office/word/2018/wordml/cex" xmlns:w16cid="http://schemas.microsoft.com/office/word/2016/wordml/cid" xmlns:w16="http://schemas.microsoft.com/office/word/2018/wordml" xmlns:w16sdtdh="http://schemas.microsoft.com/office/word/2020/wordml/sdtdatahash" xmlns:w16se="http://schemas.microsoft.com/office/word/2015/wordml/symex" xmlns:wpg="http://schemas.microsoft.com/office/word/2010/wordprocessingGroup" xmlns:wpi="http://schemas.microsoft.com/office/word/2010/wordprocessingInk" xmlns:wne="http://schemas.microsoft.com/office/word/2006/wordml" xmlns:wps="http://schemas.microsoft.com/office/word/2010/wordprocessingShape" mc:Ignorable="w14 w15 w16se w16cid w16 w16cex w16sdtdh wp14">
+  <w:p>
+    <w:pPr>
+      <w:pStyle w:val="Footer"/>
+    </w:pPr>
+  </w:p>
+</w:ftr>
+</file>
+
+<file path=word/footer3.xml><?xml version="1.0" encoding="utf-8"?>
+<w:ftr xmlns:wpc="http://schemas.microsoft.com/office/word/2010/wordprocessingCanvas" xmlns:cx="http://schemas.microsoft.com/office/drawing/2014/chartex" xmlns:cx1="http://schemas.microsoft.com/office/drawing/2015/9/8/chartex" xmlns:cx2="http://schemas.microsoft.com/office/drawing/2015/10/21/chartex" xmlns:cx3="http://schemas.microsoft.com/office/drawing/2016/5/9/chartex" xmlns:cx4="http://schemas.microsoft.com/office/drawing/2016/5/10/chartex" xmlns:cx5="http://schemas.microsoft.com/office/drawing/2016/5/11/chartex" xmlns:cx6="http://schemas.microsoft.com/office/drawing/2016/5/12/chartex" xmlns:cx7="http://schemas.microsoft.com/office/drawing/2016/5/13/chartex" xmlns:cx8="http://schemas.microsoft.com/office/drawing/2016/5/14/chartex" xmlns:mc="http://schemas.openxmlformats.org/markup-compatibility/2006" xmlns:aink="http://schemas.microsoft.com/office/drawing/2016/ink" xmlns:am3d="http://schemas.microsoft.com/office/drawing/2017/model3d" xmlns:o="urn:schemas-microsoft-com:office:office" xmlns:oel="http://schemas.microsoft.com/office/2019/extlst" xmlns:r="http://schemas.openxmlformats.org/officeDocument/2006/relationships" xmlns:m="http://schemas.openxmlformats.org/officeDocument/2006/math" xmlns:v="urn:schemas-microsoft-com:vml" xmlns:wp14="http://schemas.microsoft.com/office/word/2010/wordprocessingDrawing" xmlns:wp="http://schemas.openxmlformats.org/drawingml/2006/wordprocessingDrawing" xmlns:w10="urn:schemas-microsoft-com:office:word" xmlns:w="http://schemas.openxmlformats.org/wordprocessingml/2006/main" xmlns:w14="http://schemas.microsoft.com/office/word/2010/wordml" xmlns:w15="http://schemas.microsoft.com/office/word/2012/wordml" xmlns:w16cex="http://schemas.microsoft.com/office/word/2018/wordml/cex" xmlns:w16cid="http://schemas.microsoft.com/office/word/2016/wordml/cid" xmlns:w16="http://schemas.microsoft.com/office/word/2018/wordml" xmlns:w16sdtdh="http://schemas.microsoft.com/office/word/2020/wordml/sdtdatahash" xmlns:w16se="http://schemas.microsoft.com/office/word/2015/wordml/symex" xmlns:wpg="http://schemas.microsoft.com/office/word/2010/wordprocessingGroup" xmlns:wpi="http://schemas.microsoft.com/office/word/2010/wordprocessingInk" xmlns:wne="http://schemas.microsoft.com/office/word/2006/wordml" xmlns:wps="http://schemas.microsoft.com/office/word/2010/wordprocessingShape" mc:Ignorable="w14 w15 w16se w16cid w16 w16cex w16sdtdh wp14">
+  <w:p>
+    <w:pPr>
+      <w:pStyle w:val="Footer"/>
+      <w:jc w:val="center"/>
+    </w:pPr>
+    <w:r>
+      <w:t>i</w:t>
+    </w:r>
+  </w:p>
+  <w:p>
+    <w:pPr>
+      <w:pStyle w:val="Footer"/>
+    </w:pPr>
+  </w:p>
+</w:ftr>
+</file>
+
+<file path=word/footnotes.xml><?xml version="1.0" encoding="utf-8"?>
+<w:footnotes xmlns:wpc="http://schemas.microsoft.com/office/word/2010/wordprocessingCanvas" xmlns:cx="http://schemas.microsoft.com/office/drawing/2014/chartex" xmlns:cx1="http://schemas.microsoft.com/office/drawing/2015/9/8/chartex" xmlns:cx2="http://schemas.microsoft.com/office/drawing/2015/10/21/chartex" xmlns:cx3="http://schemas.microsoft.com/office/drawing/2016/5/9/chartex" xmlns:cx4="http://schemas.microsoft.com/office/drawing/2016/5/10/chartex" xmlns:cx5="http://schemas.microsoft.com/office/drawing/2016/5/11/chartex" xmlns:cx6="http://schemas.microsoft.com/office/drawing/2016/5/12/chartex" xmlns:cx7="http://schemas.microsoft.com/office/drawing/2016/5/13/chartex" xmlns:cx8="http://schemas.microsoft.com/office/drawing/2016/5/14/chartex" xmlns:mc="http://schemas.openxmlformats.org/markup-compatibility/2006" xmlns:aink="http://schemas.microsoft.com/office/drawing/2016/ink" xmlns:am3d="http://schemas.microsoft.com/office/drawing/2017/model3d" xmlns:o="urn:schemas-microsoft-com:office:office" xmlns:oel="http://schemas.microsoft.com/office/2019/extlst" xmlns:r="http://schemas.openxmlformats.org/officeDocument/2006/relationships" xmlns:m="http://schemas.openxmlformats.org/officeDocument/2006/math" xmlns:v="urn:schemas-microsoft-com:vml" xmlns:wp14="http://schemas.microsoft.com/office/word/2010/wordprocessingDrawing" xmlns:wp="http://schemas.openxmlformats.org/drawingml/2006/wordprocessingDrawing" xmlns:w10="urn:schemas-microsoft-com:office:word" xmlns:w="http://schemas.openxmlformats.org/wordprocessingml/2006/main" xmlns:w14="http://schemas.microsoft.com/office/word/2010/wordml" xmlns:w15="http://schemas.microsoft.com/office/word/2012/wordml" xmlns:w16cex="http://schemas.microsoft.com/office/word/2018/wordml/cex" xmlns:w16cid="http://schemas.microsoft.com/office/word/2016/wordml/cid" xmlns:w16="http://schemas.microsoft.com/office/word/2018/wordml" xmlns:w16sdtdh="http://schemas.microsoft.com/office/word/2020/wordml/sdtdatahash" xmlns:w16se="http://schemas.microsoft.com/office/word/2015/wordml/symex" xmlns:wpg="http://schemas.microsoft.com/office/word/2010/wordprocessingGroup" xmlns:wpi="http://schemas.microsoft.com/office/word/2010/wordprocessingInk" xmlns:wne="http://schemas.microsoft.com/office/word/2006/wordml" xmlns:wps="http://schemas.microsoft.com/office/word/2010/wordprocessingShape" mc:Ignorable="w14 w15 w16se w16cid w16 w16cex w16sdtdh wp14">
+  <w:footnote w:type="separator" w:id="-1">
+    <w:p>
+      <w:r>
+        <w:separator/>
+      </w:r>
+    </w:p>
+  </w:footnote>
+  <w:footnote w:type="continuationSeparator" w:id="0">
+    <w:p>
+      <w:r>
+        <w:continuationSeparator/>
+      </w:r>
+    </w:p>
+  </w:footnote>
+</w:footnotes>
 </file>
 
 <file path=word/numbering.xml><?xml version="1.0" encoding="utf-8"?>
@@ -5699,6 +5950,56 @@
     <w:uiPriority w:val="1"/>
     <w:qFormat/>
   </w:style>
+  <w:style w:type="paragraph" w:styleId="Header">
+    <w:name w:val="header"/>
+    <w:basedOn w:val="Normal"/>
+    <w:link w:val="HeaderChar"/>
+    <w:uiPriority w:val="99"/>
+    <w:unhideWhenUsed/>
+    <w:rsid w:val="00AA03BB"/>
+    <w:pPr>
+      <w:tabs>
+        <w:tab w:val="center" w:pos="4513"/>
+        <w:tab w:val="right" w:pos="9026"/>
+      </w:tabs>
+    </w:pPr>
+  </w:style>
+  <w:style w:type="character" w:customStyle="1" w:styleId="HeaderChar">
+    <w:name w:val="Header Char"/>
+    <w:basedOn w:val="DefaultParagraphFont"/>
+    <w:link w:val="Header"/>
+    <w:uiPriority w:val="99"/>
+    <w:rsid w:val="00AA03BB"/>
+    <w:rPr>
+      <w:rFonts w:ascii="Times New Roman" w:eastAsia="Times New Roman" w:hAnsi="Times New Roman" w:cs="Times New Roman"/>
+      <w:lang w:val="id"/>
+    </w:rPr>
+  </w:style>
+  <w:style w:type="paragraph" w:styleId="Footer">
+    <w:name w:val="footer"/>
+    <w:basedOn w:val="Normal"/>
+    <w:link w:val="FooterChar"/>
+    <w:uiPriority w:val="99"/>
+    <w:unhideWhenUsed/>
+    <w:rsid w:val="00AA03BB"/>
+    <w:pPr>
+      <w:tabs>
+        <w:tab w:val="center" w:pos="4513"/>
+        <w:tab w:val="right" w:pos="9026"/>
+      </w:tabs>
+    </w:pPr>
+  </w:style>
+  <w:style w:type="character" w:customStyle="1" w:styleId="FooterChar">
+    <w:name w:val="Footer Char"/>
+    <w:basedOn w:val="DefaultParagraphFont"/>
+    <w:link w:val="Footer"/>
+    <w:uiPriority w:val="99"/>
+    <w:rsid w:val="00AA03BB"/>
+    <w:rPr>
+      <w:rFonts w:ascii="Times New Roman" w:eastAsia="Times New Roman" w:hAnsi="Times New Roman" w:cs="Times New Roman"/>
+      <w:lang w:val="id"/>
+    </w:rPr>
+  </w:style>
 </w:styles>
 </file>
 

</xml_diff>